<commit_message>
add figures into v0 version
</commit_message>
<xml_diff>
--- a/chinese paper.docx
+++ b/chinese paper.docx
@@ -459,9 +459,6 @@
       <w:pPr>
         <w:pStyle w:val="21"/>
         <w:jc w:val="left"/>
-        <w:rPr>
-          <w:rFonts w:hint="eastAsia"/>
-        </w:rPr>
       </w:pPr>
       <w:r>
         <w:rPr>
@@ -665,9 +662,6 @@
       <w:pPr>
         <w:pStyle w:val="af"/>
         <w:ind w:firstLine="420"/>
-        <w:rPr>
-          <w:rFonts w:hint="eastAsia"/>
-        </w:rPr>
       </w:pPr>
       <w:proofErr w:type="gramStart"/>
       <w:r>
@@ -1009,21 +1003,7 @@
         <w:rPr>
           <w:rFonts w:hint="eastAsia"/>
         </w:rPr>
-        <w:t>中的虚拟化，不仅需要维持高性能和</w:t>
-      </w:r>
-      <w:proofErr w:type="gramStart"/>
-      <w:r>
-        <w:rPr>
-          <w:rFonts w:hint="eastAsia"/>
-        </w:rPr>
-        <w:t>可</w:t>
-      </w:r>
-      <w:proofErr w:type="gramEnd"/>
-      <w:r>
-        <w:rPr>
-          <w:rFonts w:hint="eastAsia"/>
-        </w:rPr>
-        <w:t>管理性，还需要具备通用性，以适应虚拟机和容器混合部署统一管理的趋势。</w:t>
+        <w:t>中的虚拟化，不仅需要维持高性能和可管理性，还需要具备通用性，以适应虚拟机和容器混合部署统一管理的趋势。</w:t>
       </w:r>
       <w:r>
         <w:rPr>
@@ -1341,12 +1321,14 @@
         </w:rPr>
         <w:t>软件虚拟化中，已有工作均是将虚拟机和容器区别对待，例如，容器场景下的</w:t>
       </w:r>
+      <w:proofErr w:type="spellStart"/>
       <w:r>
         <w:rPr>
           <w:rFonts w:cs="Times New Roman" w:hint="eastAsia"/>
         </w:rPr>
         <w:t>FreeFlow</w:t>
       </w:r>
+      <w:proofErr w:type="spellEnd"/>
       <w:r>
         <w:rPr>
           <w:rFonts w:cs="Times New Roman" w:hint="eastAsia"/>
@@ -1415,12 +1397,14 @@
         </w:rPr>
         <w:t>避免了</w:t>
       </w:r>
+      <w:proofErr w:type="spellStart"/>
       <w:r>
         <w:rPr>
           <w:rFonts w:cs="Times New Roman" w:hint="eastAsia"/>
         </w:rPr>
         <w:t>FreeFlow</w:t>
       </w:r>
+      <w:proofErr w:type="spellEnd"/>
       <w:r>
         <w:rPr>
           <w:rFonts w:cs="Times New Roman" w:hint="eastAsia"/>
@@ -2467,11 +2451,6 @@
       </w:r>
     </w:p>
     <w:p>
-      <w:pPr>
-        <w:rPr>
-          <w:rFonts w:hint="eastAsia"/>
-        </w:rPr>
-      </w:pPr>
       <w:r>
         <w:rPr>
           <w:rFonts w:hint="eastAsia"/>
@@ -2502,8 +2481,6 @@
         </w:rPr>
         <w:t>网络的原理和工作机制。</w:t>
       </w:r>
-      <w:bookmarkStart w:id="0" w:name="_GoBack"/>
-      <w:bookmarkEnd w:id="0"/>
     </w:p>
     <w:p>
       <w:pPr>
@@ -2657,9 +2634,6 @@
       <w:pPr>
         <w:pStyle w:val="aa"/>
         <w:ind w:firstLine="480"/>
-        <w:rPr>
-          <w:rFonts w:hint="eastAsia"/>
-        </w:rPr>
       </w:pPr>
       <w:r>
         <w:rPr>
@@ -3438,21 +3412,25 @@
         </w:rPr>
         <w:t>所示，</w:t>
       </w:r>
+      <w:proofErr w:type="spellStart"/>
       <w:r>
         <w:t>uniRDMA</w:t>
       </w:r>
+      <w:proofErr w:type="spellEnd"/>
       <w:r>
         <w:rPr>
           <w:rFonts w:hint="eastAsia"/>
         </w:rPr>
         <w:t>总体上分为两个部分：</w:t>
       </w:r>
+      <w:proofErr w:type="spellStart"/>
       <w:r>
         <w:rPr>
           <w:rFonts w:hint="eastAsia"/>
         </w:rPr>
         <w:t>uniRDMA</w:t>
       </w:r>
+      <w:proofErr w:type="spellEnd"/>
       <w:r>
         <w:rPr>
           <w:rFonts w:hint="eastAsia"/>
@@ -3568,68 +3546,177 @@
           <w:rFonts w:hint="eastAsia"/>
         </w:rPr>
         <w:t>应用的交互，具体工作包括通用性接口的构建和接口的性能优化工作。</w:t>
+      </w:r>
+    </w:p>
+    <w:p/>
+    <w:p>
+      <w:pPr>
+        <w:pStyle w:val="21"/>
+      </w:pPr>
+      <w:r>
+        <w:t>4</w:t>
+      </w:r>
+      <w:r>
+        <w:rPr>
+          <w:rFonts w:hint="eastAsia"/>
+        </w:rPr>
+        <w:t>.</w:t>
+      </w:r>
+      <w:r>
+        <w:t xml:space="preserve"> </w:t>
+      </w:r>
+      <w:r>
+        <w:rPr>
+          <w:rFonts w:hint="eastAsia"/>
+        </w:rPr>
+        <w:t>统一的虚拟层</w:t>
       </w:r>
     </w:p>
     <w:p>
       <w:pPr>
-        <w:rPr>
-          <w:rFonts w:hint="eastAsia"/>
-        </w:rPr>
-      </w:pPr>
+        <w:pStyle w:val="aa"/>
+      </w:pPr>
+      <w:r>
+        <w:rPr>
+          <w:rFonts w:hint="eastAsia"/>
+        </w:rPr>
+        <w:t>构建</w:t>
+      </w:r>
+      <w:r>
+        <w:rPr>
+          <w:rFonts w:hint="eastAsia"/>
+        </w:rPr>
+        <w:t>RDMA</w:t>
+      </w:r>
+      <w:r>
+        <w:rPr>
+          <w:rFonts w:hint="eastAsia"/>
+        </w:rPr>
+        <w:t>虚拟层的首要问题是虚拟层在哪个层次实现。在软件虚拟化中，虚拟层</w:t>
+      </w:r>
+      <w:r>
+        <w:t>主要有两个候选的实现层次：内核空间和用户空间。</w:t>
+      </w:r>
+      <w:r>
+        <w:rPr>
+          <w:rFonts w:hint="eastAsia"/>
+        </w:rPr>
+        <w:t>从可行性上分析，容器应用以及虚拟机都是主机操作系统管理的进程，它们均可与主机的内核或其他进程进行交互。此外，在内核和用户空间均有</w:t>
+      </w:r>
+      <w:r>
+        <w:rPr>
+          <w:rFonts w:hint="eastAsia"/>
+        </w:rPr>
+        <w:t>RDMA</w:t>
+      </w:r>
+      <w:r>
+        <w:rPr>
+          <w:rFonts w:hint="eastAsia"/>
+        </w:rPr>
+        <w:t>物理网卡的管理和使用接口，因此，内核空间和用户空间均可实现对虚拟机和容器统一的</w:t>
+      </w:r>
+      <w:r>
+        <w:rPr>
+          <w:rFonts w:hint="eastAsia"/>
+        </w:rPr>
+        <w:t>RDMA</w:t>
+      </w:r>
+      <w:r>
+        <w:rPr>
+          <w:rFonts w:hint="eastAsia"/>
+        </w:rPr>
+        <w:t>虚拟层。</w:t>
+      </w:r>
     </w:p>
     <w:p>
       <w:pPr>
-        <w:pStyle w:val="21"/>
-      </w:pPr>
-      <w:r>
-        <w:t>4</w:t>
-      </w:r>
-      <w:r>
-        <w:rPr>
-          <w:rFonts w:hint="eastAsia"/>
-        </w:rPr>
-        <w:t>.</w:t>
-      </w:r>
-      <w:r>
-        <w:t xml:space="preserve"> </w:t>
-      </w:r>
-      <w:r>
-        <w:rPr>
-          <w:rFonts w:hint="eastAsia"/>
-        </w:rPr>
-        <w:t>统一的虚拟层</w:t>
+        <w:pStyle w:val="aa"/>
+      </w:pPr>
+      <w:r>
+        <w:rPr>
+          <w:rFonts w:hint="eastAsia"/>
+        </w:rPr>
+        <w:t>从虚拟</w:t>
+      </w:r>
+      <w:proofErr w:type="gramStart"/>
+      <w:r>
+        <w:rPr>
+          <w:rFonts w:hint="eastAsia"/>
+        </w:rPr>
+        <w:t>层实现</w:t>
+      </w:r>
+      <w:proofErr w:type="gramEnd"/>
+      <w:r>
+        <w:rPr>
+          <w:rFonts w:hint="eastAsia"/>
+        </w:rPr>
+        <w:t>效果来看，在用户空间实现维持了容器实例的用户空间轻量级特点，提供了更加安全和灵活的虚拟层管理；此外，用户空间实现的软件开发难度更低、软件可移植性和兼容性更强。因此，</w:t>
+      </w:r>
+      <w:r>
+        <w:t>uniRDMA</w:t>
+      </w:r>
+      <w:r>
+        <w:rPr>
+          <w:rFonts w:hint="eastAsia"/>
+        </w:rPr>
+        <w:t>选择在用户空间构建统一的</w:t>
+      </w:r>
+      <w:r>
+        <w:rPr>
+          <w:rFonts w:hint="eastAsia"/>
+        </w:rPr>
+        <w:t>虚拟层。</w:t>
       </w:r>
     </w:p>
     <w:p>
       <w:pPr>
         <w:pStyle w:val="aa"/>
-      </w:pPr>
-      <w:r>
-        <w:rPr>
-          <w:rFonts w:hint="eastAsia"/>
-        </w:rPr>
-        <w:t>构建</w:t>
-      </w:r>
-      <w:r>
-        <w:rPr>
-          <w:rFonts w:hint="eastAsia"/>
-        </w:rPr>
+        <w:ind w:firstLine="480"/>
+      </w:pPr>
+      <w:r>
+        <w:rPr>
+          <w:rFonts w:hint="eastAsia"/>
+        </w:rPr>
+        <w:t>和传统网络虚拟</w:t>
+      </w:r>
+      <w:r>
+        <w:rPr>
+          <w:rFonts w:hint="eastAsia"/>
+        </w:rPr>
+        <w:t>化</w:t>
+      </w:r>
+      <w:r>
+        <w:rPr>
+          <w:rFonts w:hint="eastAsia"/>
+        </w:rPr>
+        <w:t>一致，</w:t>
+      </w:r>
+      <w:r>
+        <w:rPr>
+          <w:rFonts w:hint="eastAsia"/>
+        </w:rPr>
+        <w:t>uni</w:t>
+      </w:r>
+      <w:r>
         <w:t>RDMA</w:t>
       </w:r>
       <w:r>
         <w:rPr>
           <w:rFonts w:hint="eastAsia"/>
         </w:rPr>
-        <w:t>虚拟层的首要问题是虚拟层在哪个层次实现。在软件虚拟化中，虚拟层</w:t>
-      </w:r>
-      <w:r>
-        <w:t>主要有两个候选的实现层次：内核空间和用户空间。</w:t>
-      </w:r>
-      <w:r>
-        <w:rPr>
-          <w:rFonts w:hint="eastAsia"/>
-        </w:rPr>
-        <w:t>从可行性上分析，容器应用以及虚拟机都是主机操作系统管理的进程，它们均可与主机的内核或其他进程进行交互。此外，在内核和用户空间均有</w:t>
+        <w:t>虚拟层的目的是构建</w:t>
+      </w:r>
+      <w:r>
+        <w:rPr>
+          <w:rFonts w:hint="eastAsia"/>
+        </w:rPr>
+        <w:t>vRNIC</w:t>
+      </w:r>
+      <w:r>
+        <w:rPr>
+          <w:rFonts w:hint="eastAsia"/>
+        </w:rPr>
+        <w:t>并连接物理</w:t>
       </w:r>
       <w:r>
         <w:rPr>
@@ -3641,7 +3728,25 @@
         <w:rPr>
           <w:rFonts w:hint="eastAsia"/>
         </w:rPr>
-        <w:t>物理网卡的管理和使用接口，因此，内核空间和用户空间均可实现对虚拟机和容器统一的</w:t>
+        <w:t>网卡</w:t>
+      </w:r>
+      <w:r>
+        <w:rPr>
+          <w:rFonts w:hint="eastAsia"/>
+        </w:rPr>
+        <w:t>，并基于</w:t>
+      </w:r>
+      <w:r>
+        <w:rPr>
+          <w:rFonts w:hint="eastAsia"/>
+        </w:rPr>
+        <w:t>vRNIC</w:t>
+      </w:r>
+      <w:r>
+        <w:rPr>
+          <w:rFonts w:hint="eastAsia"/>
+        </w:rPr>
+        <w:t>构建虚拟的</w:t>
       </w:r>
       <w:r>
         <w:rPr>
@@ -3653,227 +3758,94 @@
         <w:rPr>
           <w:rFonts w:hint="eastAsia"/>
         </w:rPr>
-        <w:t>虚拟层。</w:t>
+        <w:t>网络</w:t>
+      </w:r>
+      <w:r>
+        <w:rPr>
+          <w:rFonts w:hint="eastAsia"/>
+        </w:rPr>
+        <w:t>。因此，</w:t>
+      </w:r>
+      <w:r>
+        <w:rPr>
+          <w:rFonts w:hint="eastAsia"/>
+        </w:rPr>
+        <w:t>uniRDMA</w:t>
+      </w:r>
+      <w:r>
+        <w:rPr>
+          <w:rFonts w:hint="eastAsia"/>
+        </w:rPr>
+        <w:t>虚拟层的主要工作是</w:t>
+      </w:r>
+      <w:r>
+        <w:rPr>
+          <w:rFonts w:hint="eastAsia"/>
+        </w:rPr>
+        <w:t>vRNIC</w:t>
+      </w:r>
+      <w:r>
+        <w:rPr>
+          <w:rFonts w:hint="eastAsia"/>
+        </w:rPr>
+        <w:t>虚拟化，将</w:t>
+      </w:r>
+      <w:r>
+        <w:rPr>
+          <w:rFonts w:hint="eastAsia"/>
+        </w:rPr>
+        <w:t>vRNIC</w:t>
+      </w:r>
+      <w:r>
+        <w:rPr>
+          <w:rFonts w:hint="eastAsia"/>
+        </w:rPr>
+        <w:t>映射到物理网卡并管理虚拟</w:t>
+      </w:r>
+      <w:r>
+        <w:rPr>
+          <w:rFonts w:hint="eastAsia"/>
+        </w:rPr>
+        <w:t>RDMA</w:t>
+      </w:r>
+      <w:r>
+        <w:rPr>
+          <w:rFonts w:hint="eastAsia"/>
+        </w:rPr>
+        <w:t>网络。稍后，容器和虚拟机可以直接使用</w:t>
+      </w:r>
+      <w:r>
+        <w:rPr>
+          <w:rFonts w:hint="eastAsia"/>
+        </w:rPr>
+        <w:t>vRNIC</w:t>
+      </w:r>
+      <w:r>
+        <w:rPr>
+          <w:rFonts w:hint="eastAsia"/>
+        </w:rPr>
+        <w:t>获取</w:t>
+      </w:r>
+      <w:r>
+        <w:rPr>
+          <w:rFonts w:hint="eastAsia"/>
+        </w:rPr>
+        <w:t>RDMA</w:t>
+      </w:r>
+      <w:r>
+        <w:rPr>
+          <w:rFonts w:hint="eastAsia"/>
+        </w:rPr>
+        <w:t>服务，彼此之间互不影响。</w:t>
       </w:r>
     </w:p>
     <w:p>
       <w:pPr>
-        <w:pStyle w:val="aa"/>
-      </w:pPr>
-      <w:r>
-        <w:rPr>
-          <w:rFonts w:hint="eastAsia"/>
-        </w:rPr>
-        <w:t>从虚拟</w:t>
-      </w:r>
-      <w:proofErr w:type="gramStart"/>
-      <w:r>
-        <w:rPr>
-          <w:rFonts w:hint="eastAsia"/>
-        </w:rPr>
-        <w:t>层实现</w:t>
-      </w:r>
-      <w:proofErr w:type="gramEnd"/>
-      <w:r>
-        <w:rPr>
-          <w:rFonts w:hint="eastAsia"/>
-        </w:rPr>
-        <w:t>效果来看，在用户空间实现维持了容器实例的用户空间轻量级特点，提供了更加安全和灵活的虚拟层管理；此外，用户空间实现的软件开发难度更低、软件可移植性和兼容性更强。因此，</w:t>
-      </w:r>
-      <w:r>
-        <w:t>uniRDMA</w:t>
-      </w:r>
-      <w:r>
-        <w:rPr>
-          <w:rFonts w:hint="eastAsia"/>
-        </w:rPr>
-        <w:t>选择在用户空间构建统一的</w:t>
-      </w:r>
-      <w:r>
-        <w:rPr>
-          <w:rFonts w:hint="eastAsia"/>
-        </w:rPr>
-        <w:t>虚拟层。</w:t>
-      </w:r>
-    </w:p>
-    <w:p>
-      <w:pPr>
-        <w:pStyle w:val="aa"/>
-        <w:ind w:firstLine="480"/>
-      </w:pPr>
-      <w:r>
-        <w:rPr>
-          <w:rFonts w:hint="eastAsia"/>
-        </w:rPr>
-        <w:t>和传统网络虚拟</w:t>
-      </w:r>
-      <w:r>
-        <w:rPr>
-          <w:rFonts w:hint="eastAsia"/>
-        </w:rPr>
-        <w:t>化</w:t>
-      </w:r>
-      <w:r>
-        <w:rPr>
-          <w:rFonts w:hint="eastAsia"/>
-        </w:rPr>
-        <w:t>一致，</w:t>
-      </w:r>
-      <w:r>
-        <w:rPr>
-          <w:rFonts w:hint="eastAsia"/>
-        </w:rPr>
-        <w:t>uni</w:t>
-      </w:r>
-      <w:r>
-        <w:t>RDMA</w:t>
-      </w:r>
-      <w:r>
-        <w:rPr>
-          <w:rFonts w:hint="eastAsia"/>
-        </w:rPr>
-        <w:t>虚拟层的目的是构建</w:t>
-      </w:r>
-      <w:r>
-        <w:rPr>
-          <w:rFonts w:hint="eastAsia"/>
-        </w:rPr>
-        <w:t>vRNIC</w:t>
-      </w:r>
-      <w:r>
-        <w:rPr>
-          <w:rFonts w:hint="eastAsia"/>
-        </w:rPr>
-        <w:t>并连接物理</w:t>
-      </w:r>
-      <w:r>
-        <w:rPr>
-          <w:rFonts w:hint="eastAsia"/>
-        </w:rPr>
-        <w:t>RDMA</w:t>
-      </w:r>
-      <w:r>
-        <w:rPr>
-          <w:rFonts w:hint="eastAsia"/>
-        </w:rPr>
-        <w:t>网卡</w:t>
-      </w:r>
-      <w:r>
-        <w:rPr>
-          <w:rFonts w:hint="eastAsia"/>
-        </w:rPr>
-        <w:t>，并基于</w:t>
-      </w:r>
-      <w:r>
-        <w:rPr>
-          <w:rFonts w:hint="eastAsia"/>
-        </w:rPr>
-        <w:t>vRNIC</w:t>
-      </w:r>
-      <w:r>
-        <w:rPr>
-          <w:rFonts w:hint="eastAsia"/>
-        </w:rPr>
-        <w:t>构建虚拟的</w:t>
-      </w:r>
-      <w:r>
-        <w:rPr>
-          <w:rFonts w:hint="eastAsia"/>
-        </w:rPr>
-        <w:t>RDMA</w:t>
-      </w:r>
-      <w:r>
-        <w:rPr>
-          <w:rFonts w:hint="eastAsia"/>
-        </w:rPr>
-        <w:t>网络</w:t>
-      </w:r>
-      <w:r>
-        <w:rPr>
-          <w:rFonts w:hint="eastAsia"/>
-        </w:rPr>
-        <w:t>。因此，</w:t>
-      </w:r>
-      <w:r>
-        <w:rPr>
-          <w:rFonts w:hint="eastAsia"/>
-        </w:rPr>
-        <w:t>uniRDMA</w:t>
-      </w:r>
-      <w:r>
-        <w:rPr>
-          <w:rFonts w:hint="eastAsia"/>
-        </w:rPr>
-        <w:t>虚拟层的主要工作是</w:t>
-      </w:r>
-      <w:r>
-        <w:rPr>
-          <w:rFonts w:hint="eastAsia"/>
-        </w:rPr>
-        <w:t>vRNIC</w:t>
-      </w:r>
-      <w:r>
-        <w:rPr>
-          <w:rFonts w:hint="eastAsia"/>
-        </w:rPr>
-        <w:t>虚拟化，将</w:t>
-      </w:r>
-      <w:r>
-        <w:rPr>
-          <w:rFonts w:hint="eastAsia"/>
-        </w:rPr>
-        <w:t>vRNIC</w:t>
-      </w:r>
-      <w:r>
-        <w:rPr>
-          <w:rFonts w:hint="eastAsia"/>
-        </w:rPr>
-        <w:t>映射到物理网卡并管理虚拟</w:t>
-      </w:r>
-      <w:r>
-        <w:rPr>
-          <w:rFonts w:hint="eastAsia"/>
-        </w:rPr>
-        <w:t>RDMA</w:t>
-      </w:r>
-      <w:r>
-        <w:rPr>
-          <w:rFonts w:hint="eastAsia"/>
-        </w:rPr>
-        <w:t>网络。稍后，容器和虚拟机可以直接使用</w:t>
-      </w:r>
-      <w:r>
-        <w:rPr>
-          <w:rFonts w:hint="eastAsia"/>
-        </w:rPr>
-        <w:t>vRNIC</w:t>
-      </w:r>
-      <w:r>
-        <w:rPr>
-          <w:rFonts w:hint="eastAsia"/>
-        </w:rPr>
-        <w:t>获取</w:t>
-      </w:r>
-      <w:r>
-        <w:rPr>
-          <w:rFonts w:hint="eastAsia"/>
-        </w:rPr>
-        <w:t>RDMA</w:t>
-      </w:r>
-      <w:r>
-        <w:rPr>
-          <w:rFonts w:hint="eastAsia"/>
-        </w:rPr>
-        <w:t>服务，彼此之间互不影响。</w:t>
-      </w:r>
-    </w:p>
-    <w:p>
-      <w:pPr>
         <w:pStyle w:val="31"/>
         <w:ind w:firstLine="0"/>
       </w:pPr>
-      <w:bookmarkStart w:id="1" w:name="_Toc65496268"/>
-      <w:bookmarkStart w:id="2" w:name="_Toc66000896"/>
+      <w:bookmarkStart w:id="0" w:name="_Toc65496268"/>
+      <w:bookmarkStart w:id="1" w:name="_Toc66000896"/>
       <w:r>
         <w:t>4</w:t>
       </w:r>
@@ -3898,8 +3870,8 @@
         </w:rPr>
         <w:t>虚拟化</w:t>
       </w:r>
+      <w:bookmarkEnd w:id="0"/>
       <w:bookmarkEnd w:id="1"/>
-      <w:bookmarkEnd w:id="2"/>
     </w:p>
     <w:p>
       <w:pPr>
@@ -4872,7 +4844,7 @@
       <w:pPr>
         <w:pStyle w:val="ac"/>
       </w:pPr>
-      <w:bookmarkStart w:id="3" w:name="_Toc66000847"/>
+      <w:bookmarkStart w:id="2" w:name="_Toc66000847"/>
       <w:r>
         <w:rPr>
           <w:rFonts w:hint="eastAsia"/>
@@ -4975,7 +4947,7 @@
         </w:rPr>
         <w:t>的映射单元设计</w:t>
       </w:r>
-      <w:bookmarkEnd w:id="3"/>
+      <w:bookmarkEnd w:id="2"/>
     </w:p>
     <w:p>
       <w:pPr>
@@ -5353,8 +5325,8 @@
           <w:numId w:val="24"/>
         </w:numPr>
       </w:pPr>
-      <w:bookmarkStart w:id="4" w:name="_Toc65496269"/>
-      <w:bookmarkStart w:id="5" w:name="_Toc66000897"/>
+      <w:bookmarkStart w:id="3" w:name="_Toc65496269"/>
+      <w:bookmarkStart w:id="4" w:name="_Toc66000897"/>
       <w:r>
         <w:rPr>
           <w:rFonts w:hint="eastAsia"/>
@@ -5367,8 +5339,8 @@
         </w:rPr>
         <w:t>映射管理</w:t>
       </w:r>
+      <w:bookmarkEnd w:id="3"/>
       <w:bookmarkEnd w:id="4"/>
-      <w:bookmarkEnd w:id="5"/>
     </w:p>
     <w:p>
       <w:pPr>
@@ -6122,7 +6094,7 @@
       <w:pPr>
         <w:pStyle w:val="ac"/>
       </w:pPr>
-      <w:bookmarkStart w:id="6" w:name="_Toc66000848"/>
+      <w:bookmarkStart w:id="5" w:name="_Toc66000848"/>
       <w:r>
         <w:rPr>
           <w:rFonts w:hint="eastAsia"/>
@@ -6228,7 +6200,7 @@
         </w:rPr>
         <w:t>接口的映射管理</w:t>
       </w:r>
-      <w:bookmarkEnd w:id="6"/>
+      <w:bookmarkEnd w:id="5"/>
     </w:p>
     <w:p>
       <w:pPr>
@@ -6244,8 +6216,8 @@
           <w:numId w:val="24"/>
         </w:numPr>
       </w:pPr>
-      <w:bookmarkStart w:id="7" w:name="_Toc65496270"/>
-      <w:bookmarkStart w:id="8" w:name="_Toc66000898"/>
+      <w:bookmarkStart w:id="6" w:name="_Toc65496270"/>
+      <w:bookmarkStart w:id="7" w:name="_Toc66000898"/>
       <w:r>
         <w:rPr>
           <w:rFonts w:hint="eastAsia"/>
@@ -6264,8 +6236,8 @@
         </w:rPr>
         <w:t>管理</w:t>
       </w:r>
+      <w:bookmarkEnd w:id="6"/>
       <w:bookmarkEnd w:id="7"/>
-      <w:bookmarkEnd w:id="8"/>
     </w:p>
     <w:p>
       <w:pPr>
@@ -6466,24 +6438,28 @@
         </w:rPr>
         <w:t>物理网卡通常由集群中的子网管理器进行统一的网络管理，为此，在</w:t>
       </w:r>
+      <w:proofErr w:type="spellStart"/>
       <w:r>
         <w:rPr>
           <w:rFonts w:hint="eastAsia"/>
         </w:rPr>
         <w:t>uniRDMA</w:t>
       </w:r>
+      <w:proofErr w:type="spellEnd"/>
       <w:r>
         <w:rPr>
           <w:rFonts w:hint="eastAsia"/>
         </w:rPr>
         <w:t>中设置了一个控制中心，对各个</w:t>
       </w:r>
+      <w:proofErr w:type="spellStart"/>
       <w:r>
         <w:rPr>
           <w:rFonts w:hint="eastAsia"/>
         </w:rPr>
         <w:t>vRNIC</w:t>
       </w:r>
+      <w:proofErr w:type="spellEnd"/>
       <w:r>
         <w:rPr>
           <w:rFonts w:hint="eastAsia"/>
@@ -6731,7 +6707,7 @@
       <w:pPr>
         <w:pStyle w:val="ac"/>
       </w:pPr>
-      <w:bookmarkStart w:id="9" w:name="_Toc66000849"/>
+      <w:bookmarkStart w:id="8" w:name="_Toc66000849"/>
       <w:r>
         <w:rPr>
           <w:rFonts w:hint="eastAsia"/>
@@ -6834,7 +6810,7 @@
         </w:rPr>
         <w:t>网络分组和路由管理</w:t>
       </w:r>
-      <w:bookmarkEnd w:id="9"/>
+      <w:bookmarkEnd w:id="8"/>
     </w:p>
     <w:p>
       <w:pPr>
@@ -7312,8 +7288,8 @@
         </w:numPr>
         <w:jc w:val="left"/>
       </w:pPr>
-      <w:bookmarkStart w:id="10" w:name="_Toc65496272"/>
-      <w:bookmarkStart w:id="11" w:name="_Toc66000900"/>
+      <w:bookmarkStart w:id="9" w:name="_Toc65496272"/>
+      <w:bookmarkStart w:id="10" w:name="_Toc66000900"/>
       <w:proofErr w:type="spellStart"/>
       <w:r>
         <w:rPr>
@@ -7329,8 +7305,8 @@
         </w:rPr>
         <w:t>接口构建</w:t>
       </w:r>
+      <w:bookmarkEnd w:id="9"/>
       <w:bookmarkEnd w:id="10"/>
-      <w:bookmarkEnd w:id="11"/>
     </w:p>
     <w:p>
       <w:pPr>
@@ -7839,18 +7815,35 @@
       <w:pPr>
         <w:pStyle w:val="ac"/>
       </w:pPr>
-      <w:bookmarkStart w:id="12" w:name="_Toc66000850"/>
+      <w:bookmarkStart w:id="11" w:name="_Toc66000850"/>
       <w:r>
         <w:t>图</w:t>
       </w:r>
       <w:r>
         <w:t xml:space="preserve"> </w:t>
       </w:r>
+      <w:fldSimple w:instr=" STYLEREF 1 \s ">
+        <w:r>
+          <w:rPr>
+            <w:noProof/>
+          </w:rPr>
+          <w:t>4</w:t>
+        </w:r>
+      </w:fldSimple>
+      <w:r>
+        <w:noBreakHyphen/>
+      </w:r>
       <w:r>
         <w:fldChar w:fldCharType="begin"/>
       </w:r>
       <w:r>
-        <w:instrText xml:space="preserve"> STYLEREF 1 \s </w:instrText>
+        <w:instrText xml:space="preserve"> SEQ </w:instrText>
+      </w:r>
+      <w:r>
+        <w:instrText>图</w:instrText>
+      </w:r>
+      <w:r>
+        <w:instrText xml:space="preserve"> \* ARABIC \s 1 </w:instrText>
       </w:r>
       <w:r>
         <w:fldChar w:fldCharType="separate"/>
@@ -7859,42 +7852,12 @@
         <w:rPr>
           <w:noProof/>
         </w:rPr>
-        <w:t>4</w:t>
-      </w:r>
-      <w:r>
-        <w:rPr>
-          <w:noProof/>
-        </w:rPr>
+        <w:t>5</w:t>
+      </w:r>
+      <w:r>
         <w:fldChar w:fldCharType="end"/>
       </w:r>
       <w:r>
-        <w:noBreakHyphen/>
-      </w:r>
-      <w:r>
-        <w:fldChar w:fldCharType="begin"/>
-      </w:r>
-      <w:r>
-        <w:instrText xml:space="preserve"> SEQ </w:instrText>
-      </w:r>
-      <w:r>
-        <w:instrText>图</w:instrText>
-      </w:r>
-      <w:r>
-        <w:instrText xml:space="preserve"> \* ARABIC \s 1 </w:instrText>
-      </w:r>
-      <w:r>
-        <w:fldChar w:fldCharType="separate"/>
-      </w:r>
-      <w:r>
-        <w:rPr>
-          <w:noProof/>
-        </w:rPr>
-        <w:t>5</w:t>
-      </w:r>
-      <w:r>
-        <w:fldChar w:fldCharType="end"/>
-      </w:r>
-      <w:r>
         <w:t xml:space="preserve"> </w:t>
       </w:r>
       <w:r>
@@ -7915,7 +7878,7 @@
         </w:rPr>
         <w:t>通用性设计</w:t>
       </w:r>
-      <w:bookmarkEnd w:id="12"/>
+      <w:bookmarkEnd w:id="11"/>
     </w:p>
     <w:p>
       <w:pPr>
@@ -8329,7 +8292,7 @@
       <w:pPr>
         <w:pStyle w:val="ac"/>
       </w:pPr>
-      <w:bookmarkStart w:id="13" w:name="_Toc66000851"/>
+      <w:bookmarkStart w:id="12" w:name="_Toc66000851"/>
       <w:r>
         <w:rPr>
           <w:rFonts w:hint="eastAsia"/>
@@ -8426,7 +8389,7 @@
         </w:rPr>
         <w:t>接口隔离性设计</w:t>
       </w:r>
-      <w:bookmarkEnd w:id="13"/>
+      <w:bookmarkEnd w:id="12"/>
     </w:p>
     <w:p>
       <w:pPr>
@@ -8442,8 +8405,8 @@
         </w:numPr>
         <w:jc w:val="left"/>
       </w:pPr>
-      <w:bookmarkStart w:id="14" w:name="_Toc65496273"/>
-      <w:bookmarkStart w:id="15" w:name="_Toc66000901"/>
+      <w:bookmarkStart w:id="13" w:name="_Toc65496273"/>
+      <w:bookmarkStart w:id="14" w:name="_Toc66000901"/>
       <w:proofErr w:type="spellStart"/>
       <w:r>
         <w:rPr>
@@ -8458,8 +8421,8 @@
         </w:rPr>
         <w:t>接口优化</w:t>
       </w:r>
+      <w:bookmarkEnd w:id="13"/>
       <w:bookmarkEnd w:id="14"/>
-      <w:bookmarkEnd w:id="15"/>
     </w:p>
     <w:p>
       <w:pPr>
@@ -9222,7 +9185,7 @@
       <w:pPr>
         <w:pStyle w:val="ac"/>
       </w:pPr>
-      <w:bookmarkStart w:id="16" w:name="_Toc66000852"/>
+      <w:bookmarkStart w:id="15" w:name="_Toc66000852"/>
       <w:r>
         <w:rPr>
           <w:rFonts w:hint="eastAsia"/>
@@ -9331,7 +9294,7 @@
         </w:rPr>
         <w:t>的映射</w:t>
       </w:r>
-      <w:bookmarkEnd w:id="16"/>
+      <w:bookmarkEnd w:id="15"/>
     </w:p>
     <w:p>
       <w:pPr>
@@ -9809,7 +9772,7 @@
       <w:pPr>
         <w:pStyle w:val="ac"/>
       </w:pPr>
-      <w:bookmarkStart w:id="17" w:name="_Toc66000853"/>
+      <w:bookmarkStart w:id="16" w:name="_Toc66000853"/>
       <w:r>
         <w:rPr>
           <w:rFonts w:hint="eastAsia"/>
@@ -9912,7 +9875,7 @@
         </w:rPr>
         <w:t>到容器和虚拟机的映射</w:t>
       </w:r>
-      <w:bookmarkEnd w:id="17"/>
+      <w:bookmarkEnd w:id="16"/>
     </w:p>
     <w:p>
       <w:pPr>
@@ -10114,7 +10077,7 @@
           <w:numId w:val="7"/>
         </w:numPr>
         <w:rPr>
-          <w:rFonts w:cs="Times New Roman" w:hint="eastAsia"/>
+          <w:rFonts w:cs="Times New Roman"/>
         </w:rPr>
       </w:pPr>
       <w:r>
@@ -10152,7 +10115,7 @@
       <w:pPr>
         <w:pStyle w:val="aa"/>
         <w:rPr>
-          <w:rFonts w:cs="Times New Roman" w:hint="eastAsia"/>
+          <w:rFonts w:cs="Times New Roman"/>
         </w:rPr>
       </w:pPr>
     </w:p>
@@ -10240,18 +10203,35 @@
       <w:pPr>
         <w:pStyle w:val="ac"/>
       </w:pPr>
-      <w:bookmarkStart w:id="18" w:name="_Toc66000926"/>
+      <w:bookmarkStart w:id="17" w:name="_Toc66000926"/>
       <w:r>
         <w:t>表</w:t>
       </w:r>
       <w:r>
         <w:t xml:space="preserve"> </w:t>
       </w:r>
+      <w:fldSimple w:instr=" STYLEREF 1 \s ">
+        <w:r>
+          <w:rPr>
+            <w:noProof/>
+          </w:rPr>
+          <w:t>6</w:t>
+        </w:r>
+      </w:fldSimple>
+      <w:r>
+        <w:noBreakHyphen/>
+      </w:r>
       <w:r>
         <w:fldChar w:fldCharType="begin"/>
       </w:r>
       <w:r>
-        <w:instrText xml:space="preserve"> STYLEREF 1 \s </w:instrText>
+        <w:instrText xml:space="preserve"> SEQ </w:instrText>
+      </w:r>
+      <w:r>
+        <w:instrText>表</w:instrText>
+      </w:r>
+      <w:r>
+        <w:instrText xml:space="preserve"> \* ARABIC \s 1 </w:instrText>
       </w:r>
       <w:r>
         <w:fldChar w:fldCharType="separate"/>
@@ -10260,42 +10240,12 @@
         <w:rPr>
           <w:noProof/>
         </w:rPr>
-        <w:t>6</w:t>
-      </w:r>
-      <w:r>
-        <w:rPr>
-          <w:noProof/>
-        </w:rPr>
+        <w:t>1</w:t>
+      </w:r>
+      <w:r>
         <w:fldChar w:fldCharType="end"/>
       </w:r>
       <w:r>
-        <w:noBreakHyphen/>
-      </w:r>
-      <w:r>
-        <w:fldChar w:fldCharType="begin"/>
-      </w:r>
-      <w:r>
-        <w:instrText xml:space="preserve"> SEQ </w:instrText>
-      </w:r>
-      <w:r>
-        <w:instrText>表</w:instrText>
-      </w:r>
-      <w:r>
-        <w:instrText xml:space="preserve"> \* ARABIC \s 1 </w:instrText>
-      </w:r>
-      <w:r>
-        <w:fldChar w:fldCharType="separate"/>
-      </w:r>
-      <w:r>
-        <w:rPr>
-          <w:noProof/>
-        </w:rPr>
-        <w:t>1</w:t>
-      </w:r>
-      <w:r>
-        <w:fldChar w:fldCharType="end"/>
-      </w:r>
-      <w:r>
         <w:t xml:space="preserve"> </w:t>
       </w:r>
       <w:r>
@@ -10304,7 +10254,7 @@
         </w:rPr>
         <w:t>测试环境主要参数</w:t>
       </w:r>
-      <w:bookmarkEnd w:id="18"/>
+      <w:bookmarkEnd w:id="17"/>
     </w:p>
     <w:tbl>
       <w:tblPr>
@@ -11764,12 +11714,14 @@
         </w:rPr>
         <w:t xml:space="preserve"> </w:t>
       </w:r>
+      <w:proofErr w:type="spellStart"/>
       <w:r>
         <w:rPr>
           <w:rFonts w:cs="Times New Roman" w:hint="eastAsia"/>
         </w:rPr>
         <w:t>perftest</w:t>
       </w:r>
+      <w:proofErr w:type="spellEnd"/>
       <w:r>
         <w:rPr>
           <w:rFonts w:cs="Times New Roman"/>
@@ -11920,32 +11872,44 @@
         <w:rPr>
           <w:rFonts w:cs="Times New Roman"/>
         </w:rPr>
-        <w:t>/Recv</w:t>
-      </w:r>
+        <w:t>/</w:t>
+      </w:r>
+      <w:proofErr w:type="spellStart"/>
+      <w:r>
+        <w:rPr>
+          <w:rFonts w:cs="Times New Roman"/>
+        </w:rPr>
+        <w:t>Recv</w:t>
+      </w:r>
+      <w:proofErr w:type="spellEnd"/>
       <w:r>
         <w:rPr>
           <w:rFonts w:cs="Times New Roman" w:hint="eastAsia"/>
         </w:rPr>
         <w:t>），使用</w:t>
       </w:r>
+      <w:proofErr w:type="spellStart"/>
       <w:r>
         <w:rPr>
           <w:rFonts w:cs="Times New Roman"/>
         </w:rPr>
         <w:t>ib_send_bw</w:t>
       </w:r>
+      <w:proofErr w:type="spellEnd"/>
       <w:r>
         <w:rPr>
           <w:rFonts w:cs="Times New Roman" w:hint="eastAsia"/>
         </w:rPr>
         <w:t>和</w:t>
       </w:r>
+      <w:proofErr w:type="spellStart"/>
       <w:r>
         <w:rPr>
           <w:rFonts w:cs="Times New Roman"/>
         </w:rPr>
         <w:t>ib_send_lat</w:t>
       </w:r>
+      <w:proofErr w:type="spellEnd"/>
       <w:r>
         <w:rPr>
           <w:rFonts w:cs="Times New Roman" w:hint="eastAsia"/>
@@ -11988,12 +11952,14 @@
         </w:rPr>
         <w:t>为代表，使用</w:t>
       </w:r>
+      <w:proofErr w:type="spellStart"/>
       <w:r>
         <w:rPr>
           <w:rFonts w:cs="Times New Roman" w:hint="eastAsia"/>
         </w:rPr>
         <w:t>ib_write_bw</w:t>
       </w:r>
+      <w:proofErr w:type="spellEnd"/>
       <w:r>
         <w:rPr>
           <w:rFonts w:cs="Times New Roman" w:hint="eastAsia"/>
@@ -12291,7 +12257,7 @@
         <w:pStyle w:val="aa"/>
         <w:ind w:firstLine="480"/>
         <w:rPr>
-          <w:rFonts w:cs="Times New Roman" w:hint="eastAsia"/>
+          <w:rFonts w:cs="Times New Roman"/>
         </w:rPr>
       </w:pPr>
       <w:r>
@@ -12513,9 +12479,6 @@
         <w:pStyle w:val="ae"/>
         <w:ind w:firstLine="0"/>
         <w:jc w:val="left"/>
-        <w:rPr>
-          <w:rFonts w:hint="eastAsia"/>
-        </w:rPr>
       </w:pPr>
     </w:p>
     <w:p>
@@ -12567,7 +12530,7 @@
       <w:pPr>
         <w:pStyle w:val="ac"/>
       </w:pPr>
-      <w:bookmarkStart w:id="19" w:name="_Toc66000854"/>
+      <w:bookmarkStart w:id="18" w:name="_Toc66000854"/>
       <w:r>
         <w:rPr>
           <w:rFonts w:hint="eastAsia"/>
@@ -12667,15 +12630,12 @@
       <w:r>
         <w:t xml:space="preserve"> (MB/Sec)</w:t>
       </w:r>
-      <w:bookmarkEnd w:id="19"/>
+      <w:bookmarkEnd w:id="18"/>
     </w:p>
     <w:p>
       <w:pPr>
         <w:pStyle w:val="aa"/>
         <w:ind w:firstLine="0"/>
-        <w:rPr>
-          <w:rFonts w:hint="eastAsia"/>
-        </w:rPr>
       </w:pPr>
     </w:p>
     <w:p>
@@ -12728,7 +12688,7 @@
       <w:pPr>
         <w:pStyle w:val="ac"/>
       </w:pPr>
-      <w:bookmarkStart w:id="20" w:name="_Toc66000855"/>
+      <w:bookmarkStart w:id="19" w:name="_Toc66000855"/>
       <w:r>
         <w:rPr>
           <w:rFonts w:hint="eastAsia"/>
@@ -12840,7 +12800,7 @@
       <w:r>
         <w:t xml:space="preserve"> (MB/Sec)</w:t>
       </w:r>
-      <w:bookmarkEnd w:id="20"/>
+      <w:bookmarkEnd w:id="19"/>
     </w:p>
     <w:p>
       <w:pPr>
@@ -13290,9 +13250,6 @@
       <w:pPr>
         <w:pStyle w:val="aa"/>
         <w:ind w:firstLine="0"/>
-        <w:rPr>
-          <w:rFonts w:hint="eastAsia"/>
-        </w:rPr>
       </w:pPr>
     </w:p>
     <w:p>
@@ -13346,7 +13303,7 @@
       <w:pPr>
         <w:pStyle w:val="ac"/>
       </w:pPr>
-      <w:bookmarkStart w:id="21" w:name="_Toc66000856"/>
+      <w:bookmarkStart w:id="20" w:name="_Toc66000856"/>
       <w:r>
         <w:rPr>
           <w:rFonts w:hint="eastAsia"/>
@@ -13481,7 +13438,7 @@
       <w:r>
         <w:t>)</w:t>
       </w:r>
-      <w:bookmarkEnd w:id="21"/>
+      <w:bookmarkEnd w:id="20"/>
     </w:p>
     <w:p>
       <w:pPr>
@@ -13538,7 +13495,7 @@
       <w:pPr>
         <w:pStyle w:val="ac"/>
       </w:pPr>
-      <w:bookmarkStart w:id="22" w:name="_Toc66000857"/>
+      <w:bookmarkStart w:id="21" w:name="_Toc66000857"/>
       <w:r>
         <w:rPr>
           <w:rFonts w:hint="eastAsia"/>
@@ -13670,7 +13627,7 @@
       <w:r>
         <w:t>)</w:t>
       </w:r>
-      <w:bookmarkEnd w:id="22"/>
+      <w:bookmarkEnd w:id="21"/>
     </w:p>
     <w:p>
       <w:pPr>
@@ -13682,7 +13639,7 @@
         <w:pStyle w:val="aa"/>
         <w:ind w:firstLine="480"/>
         <w:rPr>
-          <w:rFonts w:cs="Times New Roman" w:hint="eastAsia"/>
+          <w:rFonts w:cs="Times New Roman"/>
           <w:b/>
         </w:rPr>
       </w:pPr>
@@ -13929,18 +13886,35 @@
       <w:pPr>
         <w:pStyle w:val="ac"/>
       </w:pPr>
-      <w:bookmarkStart w:id="23" w:name="_Toc66000931"/>
+      <w:bookmarkStart w:id="22" w:name="_Toc66000931"/>
       <w:r>
         <w:t>表</w:t>
       </w:r>
       <w:r>
         <w:t xml:space="preserve"> </w:t>
       </w:r>
+      <w:fldSimple w:instr=" STYLEREF 1 \s ">
+        <w:r>
+          <w:rPr>
+            <w:noProof/>
+          </w:rPr>
+          <w:t>6</w:t>
+        </w:r>
+      </w:fldSimple>
+      <w:r>
+        <w:noBreakHyphen/>
+      </w:r>
       <w:r>
         <w:fldChar w:fldCharType="begin"/>
       </w:r>
       <w:r>
-        <w:instrText xml:space="preserve"> STYLEREF 1 \s </w:instrText>
+        <w:instrText xml:space="preserve"> SEQ </w:instrText>
+      </w:r>
+      <w:r>
+        <w:instrText>表</w:instrText>
+      </w:r>
+      <w:r>
+        <w:instrText xml:space="preserve"> \* ARABIC \s 1 </w:instrText>
       </w:r>
       <w:r>
         <w:fldChar w:fldCharType="separate"/>
@@ -13952,39 +13926,9 @@
         <w:t>6</w:t>
       </w:r>
       <w:r>
-        <w:rPr>
-          <w:noProof/>
-        </w:rPr>
         <w:fldChar w:fldCharType="end"/>
       </w:r>
       <w:r>
-        <w:noBreakHyphen/>
-      </w:r>
-      <w:r>
-        <w:fldChar w:fldCharType="begin"/>
-      </w:r>
-      <w:r>
-        <w:instrText xml:space="preserve"> SEQ </w:instrText>
-      </w:r>
-      <w:r>
-        <w:instrText>表</w:instrText>
-      </w:r>
-      <w:r>
-        <w:instrText xml:space="preserve"> \* ARABIC \s 1 </w:instrText>
-      </w:r>
-      <w:r>
-        <w:fldChar w:fldCharType="separate"/>
-      </w:r>
-      <w:r>
-        <w:rPr>
-          <w:noProof/>
-        </w:rPr>
-        <w:t>6</w:t>
-      </w:r>
-      <w:r>
-        <w:fldChar w:fldCharType="end"/>
-      </w:r>
-      <w:r>
         <w:t xml:space="preserve"> </w:t>
       </w:r>
       <w:r>
@@ -14005,7 +13949,7 @@
         </w:rPr>
         <w:t>）</w:t>
       </w:r>
-      <w:bookmarkEnd w:id="23"/>
+      <w:bookmarkEnd w:id="22"/>
     </w:p>
     <w:tbl>
       <w:tblPr>
@@ -15499,7 +15443,7 @@
       <w:pPr>
         <w:pStyle w:val="ac"/>
       </w:pPr>
-      <w:bookmarkStart w:id="24" w:name="_Toc66000858"/>
+      <w:bookmarkStart w:id="23" w:name="_Toc66000858"/>
       <w:r>
         <w:rPr>
           <w:rFonts w:hint="eastAsia"/>
@@ -15606,7 +15550,7 @@
         </w:rPr>
         <w:t>）</w:t>
       </w:r>
-      <w:bookmarkEnd w:id="24"/>
+      <w:bookmarkEnd w:id="23"/>
     </w:p>
     <w:p>
       <w:pPr>
@@ -16086,8 +16030,8 @@
           <w:rFonts w:cs="Times New Roman"/>
         </w:rPr>
       </w:pPr>
-      <w:bookmarkStart w:id="25" w:name="_Toc65496289"/>
-      <w:bookmarkStart w:id="26" w:name="_Toc66000917"/>
+      <w:bookmarkStart w:id="24" w:name="_Toc65496289"/>
+      <w:bookmarkStart w:id="25" w:name="_Toc66000917"/>
       <w:r>
         <w:rPr>
           <w:rFonts w:cs="Times New Roman" w:hint="eastAsia"/>
@@ -16100,8 +16044,8 @@
         </w:rPr>
         <w:t>应用程序</w:t>
       </w:r>
+      <w:bookmarkEnd w:id="24"/>
       <w:bookmarkEnd w:id="25"/>
-      <w:bookmarkEnd w:id="26"/>
     </w:p>
     <w:p>
       <w:pPr>
@@ -16709,18 +16653,35 @@
       <w:pPr>
         <w:pStyle w:val="ac"/>
       </w:pPr>
-      <w:bookmarkStart w:id="27" w:name="_Toc66000932"/>
+      <w:bookmarkStart w:id="26" w:name="_Toc66000932"/>
       <w:r>
         <w:t>表</w:t>
       </w:r>
       <w:r>
         <w:t xml:space="preserve"> </w:t>
       </w:r>
+      <w:fldSimple w:instr=" STYLEREF 1 \s ">
+        <w:r>
+          <w:rPr>
+            <w:noProof/>
+          </w:rPr>
+          <w:t>6</w:t>
+        </w:r>
+      </w:fldSimple>
+      <w:r>
+        <w:noBreakHyphen/>
+      </w:r>
       <w:r>
         <w:fldChar w:fldCharType="begin"/>
       </w:r>
       <w:r>
-        <w:instrText xml:space="preserve"> STYLEREF 1 \s </w:instrText>
+        <w:instrText xml:space="preserve"> SEQ </w:instrText>
+      </w:r>
+      <w:r>
+        <w:instrText>表</w:instrText>
+      </w:r>
+      <w:r>
+        <w:instrText xml:space="preserve"> \* ARABIC \s 1 </w:instrText>
       </w:r>
       <w:r>
         <w:fldChar w:fldCharType="separate"/>
@@ -16729,42 +16690,12 @@
         <w:rPr>
           <w:noProof/>
         </w:rPr>
-        <w:t>6</w:t>
-      </w:r>
-      <w:r>
-        <w:rPr>
-          <w:noProof/>
-        </w:rPr>
+        <w:t>7</w:t>
+      </w:r>
+      <w:r>
         <w:fldChar w:fldCharType="end"/>
       </w:r>
       <w:r>
-        <w:noBreakHyphen/>
-      </w:r>
-      <w:r>
-        <w:fldChar w:fldCharType="begin"/>
-      </w:r>
-      <w:r>
-        <w:instrText xml:space="preserve"> SEQ </w:instrText>
-      </w:r>
-      <w:r>
-        <w:instrText>表</w:instrText>
-      </w:r>
-      <w:r>
-        <w:instrText xml:space="preserve"> \* ARABIC \s 1 </w:instrText>
-      </w:r>
-      <w:r>
-        <w:fldChar w:fldCharType="separate"/>
-      </w:r>
-      <w:r>
-        <w:rPr>
-          <w:noProof/>
-        </w:rPr>
-        <w:t>7</w:t>
-      </w:r>
-      <w:r>
-        <w:fldChar w:fldCharType="end"/>
-      </w:r>
-      <w:r>
         <w:t xml:space="preserve"> </w:t>
       </w:r>
       <w:r>
@@ -16796,7 +16727,7 @@
         </w:rPr>
         <w:t>的性能</w:t>
       </w:r>
-      <w:bookmarkEnd w:id="27"/>
+      <w:bookmarkEnd w:id="26"/>
     </w:p>
     <w:tbl>
       <w:tblPr>
@@ -17356,7 +17287,7 @@
       <w:pPr>
         <w:pStyle w:val="ac"/>
       </w:pPr>
-      <w:bookmarkStart w:id="28" w:name="_Toc66000859"/>
+      <w:bookmarkStart w:id="27" w:name="_Toc66000859"/>
       <w:r>
         <w:rPr>
           <w:rFonts w:hint="eastAsia"/>
@@ -17467,7 +17398,7 @@
         </w:rPr>
         <w:t>的性能</w:t>
       </w:r>
-      <w:bookmarkEnd w:id="28"/>
+      <w:bookmarkEnd w:id="27"/>
     </w:p>
     <w:p>
       <w:pPr>
@@ -17573,13 +17504,16 @@
         <w:t>在数据路径中绕过内核和虚拟层的，不存在因为虚拟化导致的软件转发延迟。</w:t>
       </w:r>
     </w:p>
-    <w:p/>
     <w:p>
       <w:pPr>
         <w:pStyle w:val="21"/>
         <w:ind w:firstLine="0"/>
-      </w:pPr>
-      <w:r>
+        <w:jc w:val="left"/>
+      </w:pPr>
+      <w:r>
+        <w:rPr>
+          <w:rFonts w:hint="eastAsia"/>
+        </w:rPr>
         <w:t>7</w:t>
       </w:r>
       <w:r>
@@ -17589,10 +17523,468 @@
         <w:rPr>
           <w:rFonts w:hint="eastAsia"/>
         </w:rPr>
-        <w:t>总结</w:t>
+        <w:t>讨论</w:t>
       </w:r>
     </w:p>
     <w:p>
+      <w:pPr>
+        <w:ind w:firstLine="0"/>
+      </w:pPr>
+      <w:r>
+        <w:rPr>
+          <w:rFonts w:hint="eastAsia"/>
+        </w:rPr>
+        <w:t>在本节讨论了与</w:t>
+      </w:r>
+      <w:proofErr w:type="spellStart"/>
+      <w:r>
+        <w:rPr>
+          <w:rFonts w:hint="eastAsia"/>
+        </w:rPr>
+        <w:t>uniRDMA</w:t>
+      </w:r>
+      <w:proofErr w:type="spellEnd"/>
+      <w:r>
+        <w:rPr>
+          <w:rFonts w:hint="eastAsia"/>
+        </w:rPr>
+        <w:t>有关的问题和扩展工作：</w:t>
+      </w:r>
+    </w:p>
+    <w:p>
+      <w:pPr>
+        <w:ind w:firstLine="0"/>
+      </w:pPr>
+    </w:p>
+    <w:p>
+      <w:pPr>
+        <w:ind w:firstLine="0"/>
+        <w:rPr>
+          <w:rFonts w:hint="eastAsia"/>
+        </w:rPr>
+      </w:pPr>
+      <w:r>
+        <w:rPr>
+          <w:rFonts w:hint="eastAsia"/>
+          <w:b/>
+        </w:rPr>
+        <w:t>安全性</w:t>
+      </w:r>
+      <w:r>
+        <w:rPr>
+          <w:rFonts w:hint="eastAsia"/>
+        </w:rPr>
+        <w:t>：</w:t>
+      </w:r>
+      <w:r>
+        <w:rPr>
+          <w:rFonts w:hint="eastAsia"/>
+        </w:rPr>
+        <w:t xml:space="preserve"> </w:t>
+      </w:r>
+      <w:proofErr w:type="spellStart"/>
+      <w:r>
+        <w:rPr>
+          <w:rFonts w:hint="eastAsia"/>
+        </w:rPr>
+        <w:t>uniRDMA</w:t>
+      </w:r>
+      <w:proofErr w:type="spellEnd"/>
+      <w:r>
+        <w:rPr>
+          <w:rFonts w:hint="eastAsia"/>
+        </w:rPr>
+        <w:t>在用户空间构建虚拟层，</w:t>
+      </w:r>
+      <w:r>
+        <w:rPr>
+          <w:rFonts w:hint="eastAsia"/>
+        </w:rPr>
+        <w:t>RDMA</w:t>
+      </w:r>
+      <w:r>
+        <w:rPr>
+          <w:rFonts w:hint="eastAsia"/>
+        </w:rPr>
+        <w:t>资源，包括数据，无需像</w:t>
+      </w:r>
+      <w:proofErr w:type="spellStart"/>
+      <w:r>
+        <w:rPr>
+          <w:rFonts w:hint="eastAsia"/>
+        </w:rPr>
+        <w:t>HyV</w:t>
+      </w:r>
+      <w:proofErr w:type="spellEnd"/>
+      <w:r>
+        <w:t>/</w:t>
+      </w:r>
+      <w:proofErr w:type="spellStart"/>
+      <w:r>
+        <w:t>MasQ</w:t>
+      </w:r>
+      <w:proofErr w:type="spellEnd"/>
+      <w:r>
+        <w:rPr>
+          <w:rFonts w:hint="eastAsia"/>
+        </w:rPr>
+        <w:t>那样映射到内核空间，因此，</w:t>
+      </w:r>
+      <w:r>
+        <w:rPr>
+          <w:rFonts w:hint="eastAsia"/>
+        </w:rPr>
+        <w:t>避免了</w:t>
+      </w:r>
+      <w:r>
+        <w:rPr>
+          <w:rFonts w:hint="eastAsia"/>
+        </w:rPr>
+        <w:t>针对</w:t>
+      </w:r>
+      <w:r>
+        <w:rPr>
+          <w:rFonts w:hint="eastAsia"/>
+        </w:rPr>
+        <w:t>内核的缓冲区溢出攻击等，具有更强的安全性。另外，通过隔离的</w:t>
+      </w:r>
+      <w:proofErr w:type="spellStart"/>
+      <w:r>
+        <w:rPr>
+          <w:rFonts w:hint="eastAsia"/>
+        </w:rPr>
+        <w:t>vRNIC</w:t>
+      </w:r>
+      <w:proofErr w:type="spellEnd"/>
+      <w:r>
+        <w:rPr>
+          <w:rFonts w:hint="eastAsia"/>
+        </w:rPr>
+        <w:t>和接口设计，不同虚拟实例在使用</w:t>
+      </w:r>
+      <w:proofErr w:type="spellStart"/>
+      <w:r>
+        <w:rPr>
+          <w:rFonts w:hint="eastAsia"/>
+        </w:rPr>
+        <w:t>uniRDMA</w:t>
+      </w:r>
+      <w:proofErr w:type="spellEnd"/>
+      <w:r>
+        <w:rPr>
+          <w:rFonts w:hint="eastAsia"/>
+        </w:rPr>
+        <w:t>之间也不存在相互</w:t>
+      </w:r>
+      <w:r>
+        <w:rPr>
+          <w:rFonts w:hint="eastAsia"/>
+        </w:rPr>
+        <w:t>影响等</w:t>
+      </w:r>
+      <w:r>
+        <w:rPr>
+          <w:rFonts w:hint="eastAsia"/>
+        </w:rPr>
+        <w:t>不安全因素</w:t>
+      </w:r>
+      <w:r>
+        <w:rPr>
+          <w:rFonts w:hint="eastAsia"/>
+        </w:rPr>
+        <w:t>。</w:t>
+      </w:r>
+    </w:p>
+    <w:p>
+      <w:pPr>
+        <w:ind w:firstLine="0"/>
+        <w:rPr>
+          <w:rFonts w:hint="eastAsia"/>
+        </w:rPr>
+      </w:pPr>
+      <w:r>
+        <w:rPr>
+          <w:rFonts w:hint="eastAsia"/>
+          <w:b/>
+        </w:rPr>
+        <w:t>其他网络扩展</w:t>
+      </w:r>
+      <w:r>
+        <w:rPr>
+          <w:rFonts w:hint="eastAsia"/>
+        </w:rPr>
+        <w:t>：</w:t>
+      </w:r>
+      <w:r>
+        <w:rPr>
+          <w:rFonts w:hint="eastAsia"/>
+        </w:rPr>
+        <w:t>RDMA</w:t>
+      </w:r>
+      <w:r>
+        <w:rPr>
+          <w:rFonts w:hint="eastAsia"/>
+        </w:rPr>
+        <w:t>的高性能</w:t>
+      </w:r>
+      <w:r>
+        <w:rPr>
+          <w:rFonts w:hint="eastAsia"/>
+        </w:rPr>
+        <w:t>可以应用于其他网络协议</w:t>
+      </w:r>
+      <w:proofErr w:type="gramStart"/>
+      <w:r>
+        <w:rPr>
+          <w:rFonts w:hint="eastAsia"/>
+        </w:rPr>
+        <w:t>栈</w:t>
+      </w:r>
+      <w:proofErr w:type="gramEnd"/>
+      <w:r>
+        <w:rPr>
+          <w:rFonts w:hint="eastAsia"/>
+        </w:rPr>
+        <w:t>，例如</w:t>
+      </w:r>
+      <w:r>
+        <w:rPr>
+          <w:rFonts w:hint="eastAsia"/>
+        </w:rPr>
+        <w:t>TCP</w:t>
+      </w:r>
+      <w:r>
+        <w:t>/IP</w:t>
+      </w:r>
+      <w:r>
+        <w:rPr>
+          <w:rFonts w:hint="eastAsia"/>
+        </w:rPr>
+        <w:t>网络，以优化网络应用的性能。现有的工作有</w:t>
+      </w:r>
+      <w:proofErr w:type="spellStart"/>
+      <w:r>
+        <w:rPr>
+          <w:rFonts w:hint="eastAsia"/>
+        </w:rPr>
+        <w:t>vSocket</w:t>
+      </w:r>
+      <w:proofErr w:type="spellEnd"/>
+      <w:r>
+        <w:rPr>
+          <w:rFonts w:hint="eastAsia"/>
+        </w:rPr>
+        <w:t>等。但是，目前还没有统一的针对容器和虚拟机应用的基于</w:t>
+      </w:r>
+      <w:r>
+        <w:rPr>
+          <w:rFonts w:hint="eastAsia"/>
+        </w:rPr>
+        <w:t>RDMA</w:t>
+      </w:r>
+      <w:r>
+        <w:rPr>
+          <w:rFonts w:hint="eastAsia"/>
+        </w:rPr>
+        <w:t>优化</w:t>
+      </w:r>
+      <w:r>
+        <w:rPr>
+          <w:rFonts w:hint="eastAsia"/>
+        </w:rPr>
+        <w:t>socket</w:t>
+      </w:r>
+      <w:r>
+        <w:rPr>
+          <w:rFonts w:hint="eastAsia"/>
+        </w:rPr>
+        <w:t>工作，本文的</w:t>
+      </w:r>
+      <w:proofErr w:type="spellStart"/>
+      <w:r>
+        <w:rPr>
+          <w:rFonts w:hint="eastAsia"/>
+        </w:rPr>
+        <w:t>uniRDMA</w:t>
+      </w:r>
+      <w:proofErr w:type="spellEnd"/>
+      <w:r>
+        <w:rPr>
+          <w:rFonts w:hint="eastAsia"/>
+        </w:rPr>
+        <w:t>通过扩展可以胜任。</w:t>
+      </w:r>
+    </w:p>
+    <w:p>
+      <w:pPr>
+        <w:ind w:firstLine="0"/>
+        <w:rPr>
+          <w:rFonts w:hint="eastAsia"/>
+        </w:rPr>
+      </w:pPr>
+      <w:r>
+        <w:rPr>
+          <w:rFonts w:hint="eastAsia"/>
+          <w:b/>
+        </w:rPr>
+        <w:t>虚拟实例迁移</w:t>
+      </w:r>
+      <w:r>
+        <w:rPr>
+          <w:rFonts w:hint="eastAsia"/>
+        </w:rPr>
+        <w:t>：</w:t>
+      </w:r>
+      <w:r>
+        <w:rPr>
+          <w:rFonts w:hint="eastAsia"/>
+        </w:rPr>
+        <w:t>虚拟机和容器的迁移在虚拟集群的管理各调度中十分重要。对包含</w:t>
+      </w:r>
+      <w:r>
+        <w:rPr>
+          <w:rFonts w:hint="eastAsia"/>
+        </w:rPr>
+        <w:t>RDMA</w:t>
+      </w:r>
+      <w:r>
+        <w:rPr>
+          <w:rFonts w:hint="eastAsia"/>
+        </w:rPr>
+        <w:t>应用的虚拟实例，</w:t>
+      </w:r>
+      <w:proofErr w:type="spellStart"/>
+      <w:r>
+        <w:rPr>
+          <w:rFonts w:hint="eastAsia"/>
+        </w:rPr>
+        <w:t>uniRDMA</w:t>
+      </w:r>
+      <w:proofErr w:type="spellEnd"/>
+      <w:r>
+        <w:rPr>
+          <w:rFonts w:hint="eastAsia"/>
+        </w:rPr>
+        <w:t>均可以直接静态的迁移工作，而无需重新配置</w:t>
+      </w:r>
+      <w:r>
+        <w:rPr>
+          <w:rFonts w:hint="eastAsia"/>
+        </w:rPr>
+        <w:t>R</w:t>
+      </w:r>
+      <w:r>
+        <w:t>DMA</w:t>
+      </w:r>
+      <w:r>
+        <w:rPr>
+          <w:rFonts w:hint="eastAsia"/>
+        </w:rPr>
+        <w:t>地址等</w:t>
+      </w:r>
+      <w:r>
+        <w:rPr>
+          <w:rFonts w:hint="eastAsia"/>
+        </w:rPr>
+        <w:t>，只需在虚拟层中更换对应的映射关系，便可以完成虚拟</w:t>
+      </w:r>
+      <w:r>
+        <w:rPr>
+          <w:rFonts w:hint="eastAsia"/>
+        </w:rPr>
+        <w:t>RDMA</w:t>
+      </w:r>
+      <w:r>
+        <w:rPr>
+          <w:rFonts w:hint="eastAsia"/>
+        </w:rPr>
+        <w:t>连接的重新建立。对于动态迁移，由于</w:t>
+      </w:r>
+      <w:r>
+        <w:rPr>
+          <w:rFonts w:hint="eastAsia"/>
+        </w:rPr>
+        <w:t>RDMA</w:t>
+      </w:r>
+      <w:r>
+        <w:rPr>
+          <w:rFonts w:hint="eastAsia"/>
+        </w:rPr>
+        <w:t>绕过内核和远程读写的传输机制，</w:t>
+      </w:r>
+      <w:r>
+        <w:rPr>
+          <w:rFonts w:hint="eastAsia"/>
+        </w:rPr>
+        <w:t>其内存读写难以受到管理和监视</w:t>
+      </w:r>
+      <w:r>
+        <w:rPr>
+          <w:rFonts w:hint="eastAsia"/>
+        </w:rPr>
+        <w:t>，</w:t>
+      </w:r>
+      <w:bookmarkStart w:id="28" w:name="_GoBack"/>
+      <w:bookmarkEnd w:id="28"/>
+      <w:proofErr w:type="spellStart"/>
+      <w:r>
+        <w:rPr>
+          <w:rFonts w:hint="eastAsia"/>
+        </w:rPr>
+        <w:t>uniRDMA</w:t>
+      </w:r>
+      <w:proofErr w:type="spellEnd"/>
+      <w:r>
+        <w:rPr>
+          <w:rFonts w:hint="eastAsia"/>
+        </w:rPr>
+        <w:t>需要</w:t>
+      </w:r>
+      <w:r>
+        <w:rPr>
+          <w:rFonts w:hint="eastAsia"/>
+        </w:rPr>
+        <w:t>配合</w:t>
+      </w:r>
+      <w:r>
+        <w:rPr>
+          <w:rFonts w:hint="eastAsia"/>
+        </w:rPr>
+        <w:t>其他研究工作</w:t>
+      </w:r>
+      <w:r>
+        <w:rPr>
+          <w:rFonts w:hint="eastAsia"/>
+        </w:rPr>
+        <w:t>才能</w:t>
+      </w:r>
+      <w:r>
+        <w:rPr>
+          <w:rFonts w:hint="eastAsia"/>
+        </w:rPr>
+        <w:t>达到这一目标。</w:t>
+      </w:r>
+    </w:p>
+    <w:p>
+      <w:pPr>
+        <w:pStyle w:val="21"/>
+        <w:ind w:firstLine="0"/>
+      </w:pPr>
+      <w:r>
+        <w:lastRenderedPageBreak/>
+        <w:t>8</w:t>
+      </w:r>
+      <w:r>
+        <w:t xml:space="preserve">. </w:t>
+      </w:r>
+      <w:r>
+        <w:rPr>
+          <w:rFonts w:hint="eastAsia"/>
+        </w:rPr>
+        <w:t>总结</w:t>
+      </w:r>
+    </w:p>
+    <w:p>
       <w:r>
         <w:rPr>
           <w:rStyle w:val="af0"/>
@@ -17607,6 +17999,7 @@
         </w:rPr>
         <w:t>设计了一种基于用户空间</w:t>
       </w:r>
+      <w:proofErr w:type="spellStart"/>
       <w:r>
         <w:rPr>
           <w:rStyle w:val="af0"/>
@@ -17614,6 +18007,7 @@
         </w:rPr>
         <w:t>vRNIC</w:t>
       </w:r>
+      <w:proofErr w:type="spellEnd"/>
       <w:r>
         <w:rPr>
           <w:rStyle w:val="af0"/>
@@ -17635,6 +18029,7 @@
         </w:rPr>
         <w:t>虚拟化框架</w:t>
       </w:r>
+      <w:proofErr w:type="spellStart"/>
       <w:r>
         <w:rPr>
           <w:rStyle w:val="af0"/>
@@ -17642,6 +18037,7 @@
         </w:rPr>
         <w:t>uniRDMA</w:t>
       </w:r>
+      <w:proofErr w:type="spellEnd"/>
       <w:r>
         <w:rPr>
           <w:rStyle w:val="af0"/>
@@ -17693,6 +18089,7 @@
         </w:rPr>
         <w:t>接口，构建了隔离而且高效的</w:t>
       </w:r>
+      <w:proofErr w:type="spellStart"/>
       <w:r>
         <w:rPr>
           <w:rStyle w:val="af0"/>
@@ -17700,6 +18097,7 @@
         </w:rPr>
         <w:t>vRNIC</w:t>
       </w:r>
+      <w:proofErr w:type="spellEnd"/>
       <w:r>
         <w:rPr>
           <w:rStyle w:val="af0"/>
@@ -22644,7 +23042,7 @@
     <w:rsid w:val="0073132C"/>
     <w:pPr>
       <w:spacing w:line="240" w:lineRule="auto"/>
-      <w:ind w:firstLineChars="200"/>
+      <w:ind w:firstLineChars="200" w:firstLine="200"/>
       <w:jc w:val="left"/>
     </w:pPr>
     <w:rPr>

</xml_diff>